<commit_message>
Update Capstone Project 1
Update capstone project
</commit_message>
<xml_diff>
--- a/03 Data Wrangling/Capstone Project 1 Data Wrangling.docx
+++ b/03 Data Wrangling/Capstone Project 1 Data Wrangling.docx
@@ -753,19 +753,26 @@
       <w:pPr>
         <w:pStyle w:val="NormalWeb"/>
         <w:spacing w:before="0" w:beforeAutospacing="0" w:after="0" w:afterAutospacing="0"/>
-        <w:ind w:left="360"/>
-        <w:rPr>
-          <w:rFonts w:asciiTheme="minorHAnsi" w:hAnsiTheme="minorHAnsi" w:cstheme="minorHAnsi"/>
-          <w:color w:val="333333"/>
-          <w:sz w:val="22"/>
-          <w:szCs w:val="22"/>
-        </w:rPr>
-      </w:pPr>
-    </w:p>
-    <w:p>
-      <w:pPr>
-        <w:pStyle w:val="NormalWeb"/>
-        <w:spacing w:before="0" w:beforeAutospacing="0" w:after="0" w:afterAutospacing="0"/>
+        <w:rPr>
+          <w:rFonts w:asciiTheme="minorHAnsi" w:hAnsiTheme="minorHAnsi" w:cstheme="minorHAnsi"/>
+          <w:color w:val="333333"/>
+          <w:sz w:val="22"/>
+          <w:szCs w:val="22"/>
+        </w:rPr>
+      </w:pPr>
+    </w:p>
+    <w:p>
+      <w:pPr>
+        <w:pStyle w:val="NormalWeb"/>
+        <w:spacing w:before="0" w:beforeAutospacing="0" w:after="0" w:afterAutospacing="0"/>
+        <w:rPr>
+          <w:rFonts w:asciiTheme="minorHAnsi" w:hAnsiTheme="minorHAnsi" w:cstheme="minorHAnsi"/>
+          <w:color w:val="333333"/>
+          <w:sz w:val="22"/>
+          <w:szCs w:val="22"/>
+        </w:rPr>
+      </w:pPr>
+      <w:r>
         <w:rPr>
           <w:rFonts w:asciiTheme="minorHAnsi" w:hAnsiTheme="minorHAnsi" w:cstheme="minorHAnsi"/>
           <w:b/>
@@ -773,80 +780,136 @@
           <w:sz w:val="22"/>
           <w:szCs w:val="22"/>
         </w:rPr>
-      </w:pPr>
-      <w:r>
-        <w:rPr>
-          <w:rFonts w:asciiTheme="minorHAnsi" w:hAnsiTheme="minorHAnsi" w:cstheme="minorHAnsi"/>
-          <w:b/>
-          <w:color w:val="333333"/>
-          <w:sz w:val="22"/>
-          <w:szCs w:val="22"/>
-        </w:rPr>
-        <w:t>Merged Wind Turbine database, Zillow Housing database, and US Zipcode database</w:t>
-      </w:r>
-    </w:p>
-    <w:p>
-      <w:pPr>
-        <w:pStyle w:val="NormalWeb"/>
-        <w:spacing w:before="0" w:beforeAutospacing="0" w:after="0" w:afterAutospacing="0"/>
-        <w:ind w:left="450"/>
-        <w:rPr>
-          <w:rFonts w:asciiTheme="minorHAnsi" w:hAnsiTheme="minorHAnsi" w:cstheme="minorHAnsi"/>
-          <w:color w:val="333333"/>
-          <w:sz w:val="22"/>
-          <w:szCs w:val="22"/>
-        </w:rPr>
-      </w:pPr>
-      <w:r>
-        <w:rPr>
-          <w:rFonts w:asciiTheme="minorHAnsi" w:hAnsiTheme="minorHAnsi" w:cstheme="minorHAnsi"/>
-          <w:color w:val="333333"/>
-          <w:sz w:val="22"/>
-          <w:szCs w:val="22"/>
-        </w:rPr>
-        <w:t>The Wind Turbine (Windfarm) database was expanded to include the zip code, population density for each zip code, and median household income for each zip code. This was accomplished by using the windfarm’s geocode/s).</w:t>
-      </w:r>
-    </w:p>
-    <w:p>
-      <w:pPr>
-        <w:pStyle w:val="NormalWeb"/>
-        <w:spacing w:before="0" w:beforeAutospacing="0" w:after="0" w:afterAutospacing="0"/>
-        <w:ind w:left="450"/>
-        <w:rPr>
-          <w:rFonts w:asciiTheme="minorHAnsi" w:hAnsiTheme="minorHAnsi" w:cstheme="minorHAnsi"/>
-          <w:color w:val="333333"/>
-          <w:sz w:val="22"/>
-          <w:szCs w:val="22"/>
-        </w:rPr>
-      </w:pPr>
-    </w:p>
-    <w:p>
-      <w:pPr>
-        <w:pStyle w:val="NormalWeb"/>
-        <w:spacing w:before="0" w:beforeAutospacing="0" w:after="0" w:afterAutospacing="0"/>
-        <w:ind w:left="450"/>
-        <w:rPr>
-          <w:rFonts w:asciiTheme="minorHAnsi" w:hAnsiTheme="minorHAnsi" w:cstheme="minorHAnsi"/>
-          <w:color w:val="333333"/>
-          <w:sz w:val="22"/>
-          <w:szCs w:val="22"/>
-        </w:rPr>
-      </w:pPr>
-      <w:r>
-        <w:rPr>
-          <w:rFonts w:asciiTheme="minorHAnsi" w:hAnsiTheme="minorHAnsi" w:cstheme="minorHAnsi"/>
-          <w:color w:val="333333"/>
-          <w:sz w:val="22"/>
-          <w:szCs w:val="22"/>
-        </w:rPr>
-        <w:t>The “expanded data file” was then joined to the Zillow Housing database based on zip code matching.</w:t>
+        <w:t xml:space="preserve">US Zipcode database </w:t>
+      </w:r>
+      <w:r>
+        <w:rPr>
+          <w:rFonts w:asciiTheme="minorHAnsi" w:hAnsiTheme="minorHAnsi" w:cstheme="minorHAnsi"/>
+          <w:color w:val="333333"/>
+          <w:sz w:val="22"/>
+          <w:szCs w:val="22"/>
+        </w:rPr>
+        <w:t>(</w:t>
+      </w:r>
+      <w:hyperlink r:id="rId9" w:history="1">
+        <w:r>
+          <w:rPr>
+            <w:rStyle w:val="Hyperlink"/>
+            <w:rFonts w:asciiTheme="minorHAnsi" w:hAnsiTheme="minorHAnsi" w:cstheme="minorHAnsi"/>
+            <w:sz w:val="22"/>
+            <w:szCs w:val="22"/>
+          </w:rPr>
+          <w:t>link</w:t>
+        </w:r>
+      </w:hyperlink>
+      <w:r>
+        <w:rPr>
+          <w:rFonts w:asciiTheme="minorHAnsi" w:hAnsiTheme="minorHAnsi" w:cstheme="minorHAnsi"/>
+          <w:color w:val="333333"/>
+          <w:sz w:val="22"/>
+          <w:szCs w:val="22"/>
+        </w:rPr>
+        <w:t>)</w:t>
       </w:r>
       <w:bookmarkStart w:id="0" w:name="_GoBack"/>
       <w:bookmarkEnd w:id="0"/>
     </w:p>
+    <w:p>
+      <w:pPr>
+        <w:pStyle w:val="NormalWeb"/>
+        <w:spacing w:before="0" w:beforeAutospacing="0" w:after="0" w:afterAutospacing="0"/>
+        <w:rPr>
+          <w:rFonts w:asciiTheme="minorHAnsi" w:hAnsiTheme="minorHAnsi" w:cstheme="minorHAnsi"/>
+          <w:b/>
+          <w:color w:val="333333"/>
+          <w:sz w:val="22"/>
+          <w:szCs w:val="22"/>
+        </w:rPr>
+      </w:pPr>
+      <w:r>
+        <w:rPr>
+          <w:rFonts w:asciiTheme="minorHAnsi" w:hAnsiTheme="minorHAnsi" w:cstheme="minorHAnsi"/>
+          <w:b/>
+          <w:color w:val="333333"/>
+          <w:sz w:val="22"/>
+          <w:szCs w:val="22"/>
+        </w:rPr>
+        <w:t>Merged Wind Turbine database, Zillow Housing database, and US Zipcode database</w:t>
+      </w:r>
+    </w:p>
+    <w:p>
+      <w:pPr>
+        <w:pStyle w:val="NormalWeb"/>
+        <w:spacing w:before="0" w:beforeAutospacing="0" w:after="0" w:afterAutospacing="0"/>
+        <w:rPr>
+          <w:rFonts w:asciiTheme="minorHAnsi" w:hAnsiTheme="minorHAnsi" w:cstheme="minorHAnsi"/>
+          <w:b/>
+          <w:color w:val="333333"/>
+          <w:sz w:val="22"/>
+          <w:szCs w:val="22"/>
+        </w:rPr>
+      </w:pPr>
+    </w:p>
+    <w:p>
+      <w:pPr>
+        <w:pStyle w:val="NormalWeb"/>
+        <w:spacing w:before="0" w:beforeAutospacing="0" w:after="0" w:afterAutospacing="0"/>
+        <w:ind w:left="450"/>
+        <w:rPr>
+          <w:rFonts w:asciiTheme="minorHAnsi" w:hAnsiTheme="minorHAnsi" w:cstheme="minorHAnsi"/>
+          <w:color w:val="333333"/>
+          <w:sz w:val="22"/>
+          <w:szCs w:val="22"/>
+        </w:rPr>
+      </w:pPr>
+      <w:r>
+        <w:rPr>
+          <w:rFonts w:asciiTheme="minorHAnsi" w:hAnsiTheme="minorHAnsi" w:cstheme="minorHAnsi"/>
+          <w:color w:val="333333"/>
+          <w:sz w:val="22"/>
+          <w:szCs w:val="22"/>
+        </w:rPr>
+        <w:t>The Wind Turbine (Windfarm) database was expanded to include the zip code, population density for each zip code, and median household income for each zip code. This was accomplished by using the windfarm’s geocode/s).</w:t>
+      </w:r>
+    </w:p>
+    <w:p>
+      <w:pPr>
+        <w:pStyle w:val="NormalWeb"/>
+        <w:spacing w:before="0" w:beforeAutospacing="0" w:after="0" w:afterAutospacing="0"/>
+        <w:ind w:left="450"/>
+        <w:rPr>
+          <w:rFonts w:asciiTheme="minorHAnsi" w:hAnsiTheme="minorHAnsi" w:cstheme="minorHAnsi"/>
+          <w:color w:val="333333"/>
+          <w:sz w:val="22"/>
+          <w:szCs w:val="22"/>
+        </w:rPr>
+      </w:pPr>
+    </w:p>
+    <w:p>
+      <w:pPr>
+        <w:pStyle w:val="NormalWeb"/>
+        <w:spacing w:before="0" w:beforeAutospacing="0" w:after="0" w:afterAutospacing="0"/>
+        <w:ind w:left="450"/>
+        <w:rPr>
+          <w:rFonts w:asciiTheme="minorHAnsi" w:hAnsiTheme="minorHAnsi" w:cstheme="minorHAnsi"/>
+          <w:color w:val="333333"/>
+          <w:sz w:val="22"/>
+          <w:szCs w:val="22"/>
+        </w:rPr>
+      </w:pPr>
+      <w:r>
+        <w:rPr>
+          <w:rFonts w:asciiTheme="minorHAnsi" w:hAnsiTheme="minorHAnsi" w:cstheme="minorHAnsi"/>
+          <w:color w:val="333333"/>
+          <w:sz w:val="22"/>
+          <w:szCs w:val="22"/>
+        </w:rPr>
+        <w:t>The “expanded data file” was then joined to the Zillow Housing database based on zip code matching.</w:t>
+      </w:r>
+    </w:p>
     <w:sectPr>
-      <w:headerReference w:type="default" r:id="rId9"/>
-      <w:footerReference w:type="default" r:id="rId10"/>
+      <w:headerReference w:type="default" r:id="rId10"/>
+      <w:footerReference w:type="default" r:id="rId11"/>
       <w:pgSz w:w="12240" w:h="15840"/>
       <w:pgMar w:top="1440" w:right="1440" w:bottom="1440" w:left="1440" w:header="720" w:footer="720" w:gutter="0"/>
       <w:pgNumType w:start="1"/>

</xml_diff>

<commit_message>
Updates to Capstone Project 1
Updates made to apply feedback received on Capstone Project 1.
</commit_message>
<xml_diff>
--- a/03 Data Wrangling/Capstone Project 1 Data Wrangling.docx
+++ b/03 Data Wrangling/Capstone Project 1 Data Wrangling.docx
@@ -133,46 +133,16 @@
           <w:sz w:val="22"/>
           <w:szCs w:val="22"/>
         </w:rPr>
-        <w:t xml:space="preserve">Zillow </w:t>
-      </w:r>
-      <w:r>
-        <w:rPr>
-          <w:rFonts w:asciiTheme="minorHAnsi" w:hAnsiTheme="minorHAnsi" w:cstheme="minorHAnsi"/>
-          <w:b/>
-          <w:color w:val="333333"/>
-          <w:sz w:val="22"/>
-          <w:szCs w:val="22"/>
-        </w:rPr>
-        <w:t>H</w:t>
-      </w:r>
-      <w:r>
-        <w:rPr>
-          <w:rFonts w:asciiTheme="minorHAnsi" w:hAnsiTheme="minorHAnsi" w:cstheme="minorHAnsi"/>
-          <w:b/>
-          <w:color w:val="333333"/>
-          <w:sz w:val="22"/>
-          <w:szCs w:val="22"/>
-        </w:rPr>
-        <w:t>ousing data</w:t>
-      </w:r>
-      <w:r>
-        <w:rPr>
-          <w:rFonts w:asciiTheme="minorHAnsi" w:hAnsiTheme="minorHAnsi" w:cstheme="minorHAnsi"/>
-          <w:b/>
-          <w:color w:val="333333"/>
-          <w:sz w:val="22"/>
-          <w:szCs w:val="22"/>
-        </w:rPr>
-        <w:t xml:space="preserve"> </w:t>
-      </w:r>
-      <w:r>
-        <w:rPr>
-          <w:rFonts w:asciiTheme="minorHAnsi" w:hAnsiTheme="minorHAnsi" w:cstheme="minorHAnsi"/>
-          <w:color w:val="333333"/>
-          <w:sz w:val="22"/>
-          <w:szCs w:val="22"/>
-        </w:rPr>
-        <w:t>(</w:t>
+        <w:t>US Wind Turbine database</w:t>
+      </w:r>
+      <w:r>
+        <w:rPr>
+          <w:rFonts w:asciiTheme="minorHAnsi" w:hAnsiTheme="minorHAnsi" w:cstheme="minorHAnsi"/>
+          <w:color w:val="333333"/>
+          <w:sz w:val="22"/>
+          <w:szCs w:val="22"/>
+        </w:rPr>
+        <w:t xml:space="preserve"> (</w:t>
       </w:r>
       <w:hyperlink r:id="rId7" w:history="1">
         <w:r>
@@ -214,7 +184,7 @@
           <w:sz w:val="22"/>
           <w:szCs w:val="22"/>
         </w:rPr>
-        <w:t>Downloaded the housing data from Zillow</w:t>
+        <w:t>Downloaded the US Wind Turbine database as a csv file</w:t>
       </w:r>
     </w:p>
     <w:p>
@@ -229,6 +199,15 @@
           <w:szCs w:val="22"/>
         </w:rPr>
       </w:pPr>
+      <w:r>
+        <w:rPr>
+          <w:rFonts w:asciiTheme="minorHAnsi" w:hAnsiTheme="minorHAnsi" w:cstheme="minorHAnsi"/>
+          <w:color w:val="333333"/>
+          <w:sz w:val="22"/>
+          <w:szCs w:val="22"/>
+        </w:rPr>
+        <w:t>Downloaded and reviewed the codebook, which provides a description of each column in the file</w:t>
+      </w:r>
     </w:p>
     <w:p>
       <w:pPr>
@@ -249,7 +228,7 @@
           <w:sz w:val="22"/>
           <w:szCs w:val="22"/>
         </w:rPr>
-        <w:t>Noted constraint of only median-sale price data is available (desired average sales price as well)</w:t>
+        <w:t>Flagged 10 of 24 total fields (columns of data) that are of value for this study on wind farms</w:t>
       </w:r>
     </w:p>
     <w:p>
@@ -284,7 +263,7 @@
           <w:sz w:val="22"/>
           <w:szCs w:val="22"/>
         </w:rPr>
-        <w:t>Data initially looks clean, but that is because missing data is populated with NaN values</w:t>
+        <w:t>Loaded the csv file</w:t>
       </w:r>
     </w:p>
     <w:p>
@@ -299,6 +278,15 @@
           <w:szCs w:val="22"/>
         </w:rPr>
       </w:pPr>
+      <w:r>
+        <w:rPr>
+          <w:rFonts w:asciiTheme="minorHAnsi" w:hAnsiTheme="minorHAnsi" w:cstheme="minorHAnsi"/>
+          <w:color w:val="333333"/>
+          <w:sz w:val="22"/>
+          <w:szCs w:val="22"/>
+        </w:rPr>
+        <w:t>Created a new csv file of the 10 desired fields</w:t>
+      </w:r>
     </w:p>
     <w:p>
       <w:pPr>
@@ -312,14 +300,115 @@
           <w:szCs w:val="22"/>
         </w:rPr>
       </w:pPr>
-      <w:r>
-        <w:rPr>
-          <w:rFonts w:asciiTheme="minorHAnsi" w:hAnsiTheme="minorHAnsi" w:cstheme="minorHAnsi"/>
-          <w:color w:val="333333"/>
-          <w:sz w:val="22"/>
-          <w:szCs w:val="22"/>
-        </w:rPr>
-        <w:t>Analysis of NaN values shows that the years 2003 – 2013 have very high (over 50% missing values). This may cause  shift in analysis years from 2000 – 2010 to something more recent, i.e. 2014 – 2017</w:t>
+    </w:p>
+    <w:p>
+      <w:pPr>
+        <w:pStyle w:val="NormalWeb"/>
+        <w:spacing w:before="0" w:beforeAutospacing="0" w:after="0" w:afterAutospacing="0"/>
+        <w:ind w:left="360"/>
+        <w:rPr>
+          <w:rFonts w:asciiTheme="minorHAnsi" w:hAnsiTheme="minorHAnsi" w:cstheme="minorHAnsi"/>
+          <w:color w:val="333333"/>
+          <w:sz w:val="22"/>
+          <w:szCs w:val="22"/>
+        </w:rPr>
+      </w:pPr>
+      <w:r>
+        <w:rPr>
+          <w:rFonts w:asciiTheme="minorHAnsi" w:hAnsiTheme="minorHAnsi" w:cstheme="minorHAnsi"/>
+          <w:color w:val="333333"/>
+          <w:sz w:val="22"/>
+          <w:szCs w:val="22"/>
+        </w:rPr>
+        <w:t>Completed a % of clean data assessment on each field. Using the pandas dataframe “.info” command, the data c</w:t>
+      </w:r>
+      <w:r>
+        <w:rPr>
+          <w:rFonts w:asciiTheme="minorHAnsi" w:hAnsiTheme="minorHAnsi" w:cstheme="minorHAnsi"/>
+          <w:color w:val="333333"/>
+          <w:sz w:val="22"/>
+          <w:szCs w:val="22"/>
+        </w:rPr>
+        <w:t>a</w:t>
+      </w:r>
+      <w:r>
+        <w:rPr>
+          <w:rFonts w:asciiTheme="minorHAnsi" w:hAnsiTheme="minorHAnsi" w:cstheme="minorHAnsi"/>
+          <w:color w:val="333333"/>
+          <w:sz w:val="22"/>
+          <w:szCs w:val="22"/>
+        </w:rPr>
+        <w:t>me back as very clean…</w:t>
+      </w:r>
+    </w:p>
+    <w:p>
+      <w:pPr>
+        <w:pStyle w:val="NormalWeb"/>
+        <w:spacing w:before="0" w:beforeAutospacing="0" w:after="0" w:afterAutospacing="0"/>
+        <w:ind w:left="360"/>
+        <w:rPr>
+          <w:rFonts w:asciiTheme="minorHAnsi" w:hAnsiTheme="minorHAnsi" w:cstheme="minorHAnsi"/>
+          <w:color w:val="333333"/>
+          <w:sz w:val="22"/>
+          <w:szCs w:val="22"/>
+        </w:rPr>
+      </w:pPr>
+    </w:p>
+    <w:p>
+      <w:pPr>
+        <w:pStyle w:val="NormalWeb"/>
+        <w:spacing w:before="0" w:beforeAutospacing="0" w:after="0" w:afterAutospacing="0"/>
+        <w:ind w:left="360"/>
+        <w:rPr>
+          <w:rFonts w:asciiTheme="minorHAnsi" w:hAnsiTheme="minorHAnsi" w:cstheme="minorHAnsi"/>
+          <w:color w:val="333333"/>
+          <w:sz w:val="22"/>
+          <w:szCs w:val="22"/>
+        </w:rPr>
+      </w:pPr>
+      <w:r>
+        <w:rPr>
+          <w:rFonts w:asciiTheme="minorHAnsi" w:hAnsiTheme="minorHAnsi" w:cstheme="minorHAnsi"/>
+          <w:color w:val="333333"/>
+          <w:sz w:val="22"/>
+          <w:szCs w:val="22"/>
+        </w:rPr>
+        <w:t>Visual analysis shows that empty string fields in this file are populated with the word, “missing”.  However, an analysis of the data in the 10 columns needed comes back with no missing data.</w:t>
+      </w:r>
+    </w:p>
+    <w:p>
+      <w:pPr>
+        <w:pStyle w:val="NormalWeb"/>
+        <w:spacing w:before="0" w:beforeAutospacing="0" w:after="0" w:afterAutospacing="0"/>
+        <w:ind w:left="360"/>
+        <w:rPr>
+          <w:rFonts w:asciiTheme="minorHAnsi" w:hAnsiTheme="minorHAnsi" w:cstheme="minorHAnsi"/>
+          <w:color w:val="333333"/>
+          <w:sz w:val="22"/>
+          <w:szCs w:val="22"/>
+        </w:rPr>
+      </w:pPr>
+    </w:p>
+    <w:p>
+      <w:pPr>
+        <w:pStyle w:val="NormalWeb"/>
+        <w:spacing w:before="0" w:beforeAutospacing="0" w:after="0" w:afterAutospacing="0"/>
+        <w:ind w:left="360"/>
+        <w:rPr>
+          <w:rFonts w:asciiTheme="minorHAnsi" w:hAnsiTheme="minorHAnsi" w:cstheme="minorHAnsi"/>
+          <w:color w:val="333333"/>
+          <w:sz w:val="22"/>
+          <w:szCs w:val="22"/>
+        </w:rPr>
+      </w:pPr>
+      <w:r>
+        <w:rPr>
+          <w:rFonts w:asciiTheme="minorHAnsi" w:hAnsiTheme="minorHAnsi" w:cstheme="minorHAnsi"/>
+          <w:color w:val="333333"/>
+          <w:sz w:val="22"/>
+          <w:szCs w:val="22"/>
+        </w:rPr>
+        <w:t xml:space="preserve">This study relies on each windfarm having a zip code.  Windfarms with geocodes that failed the zip code lookup were assigned a value of ‘99999’. </w:t>
       </w:r>
     </w:p>
     <w:p>
@@ -354,16 +443,46 @@
           <w:sz w:val="22"/>
           <w:szCs w:val="22"/>
         </w:rPr>
-        <w:t>US Wind Turbine database</w:t>
-      </w:r>
-      <w:r>
-        <w:rPr>
-          <w:rFonts w:asciiTheme="minorHAnsi" w:hAnsiTheme="minorHAnsi" w:cstheme="minorHAnsi"/>
-          <w:color w:val="333333"/>
-          <w:sz w:val="22"/>
-          <w:szCs w:val="22"/>
-        </w:rPr>
-        <w:t xml:space="preserve"> (</w:t>
+        <w:t xml:space="preserve">Zillow </w:t>
+      </w:r>
+      <w:r>
+        <w:rPr>
+          <w:rFonts w:asciiTheme="minorHAnsi" w:hAnsiTheme="minorHAnsi" w:cstheme="minorHAnsi"/>
+          <w:b/>
+          <w:color w:val="333333"/>
+          <w:sz w:val="22"/>
+          <w:szCs w:val="22"/>
+        </w:rPr>
+        <w:t>H</w:t>
+      </w:r>
+      <w:r>
+        <w:rPr>
+          <w:rFonts w:asciiTheme="minorHAnsi" w:hAnsiTheme="minorHAnsi" w:cstheme="minorHAnsi"/>
+          <w:b/>
+          <w:color w:val="333333"/>
+          <w:sz w:val="22"/>
+          <w:szCs w:val="22"/>
+        </w:rPr>
+        <w:t>ousing data</w:t>
+      </w:r>
+      <w:r>
+        <w:rPr>
+          <w:rFonts w:asciiTheme="minorHAnsi" w:hAnsiTheme="minorHAnsi" w:cstheme="minorHAnsi"/>
+          <w:b/>
+          <w:color w:val="333333"/>
+          <w:sz w:val="22"/>
+          <w:szCs w:val="22"/>
+        </w:rPr>
+        <w:t xml:space="preserve"> </w:t>
+      </w:r>
+      <w:r>
+        <w:rPr>
+          <w:rFonts w:asciiTheme="minorHAnsi" w:hAnsiTheme="minorHAnsi" w:cstheme="minorHAnsi"/>
+          <w:color w:val="333333"/>
+          <w:sz w:val="22"/>
+          <w:szCs w:val="22"/>
+        </w:rPr>
+        <w:t>(</w:t>
       </w:r>
       <w:hyperlink r:id="rId8" w:history="1">
         <w:r>
@@ -405,34 +524,7 @@
           <w:sz w:val="22"/>
           <w:szCs w:val="22"/>
         </w:rPr>
-        <w:t>Download</w:t>
-      </w:r>
-      <w:r>
-        <w:rPr>
-          <w:rFonts w:asciiTheme="minorHAnsi" w:hAnsiTheme="minorHAnsi" w:cstheme="minorHAnsi"/>
-          <w:color w:val="333333"/>
-          <w:sz w:val="22"/>
-          <w:szCs w:val="22"/>
-        </w:rPr>
-        <w:t>ed</w:t>
-      </w:r>
-      <w:r>
-        <w:rPr>
-          <w:rFonts w:asciiTheme="minorHAnsi" w:hAnsiTheme="minorHAnsi" w:cstheme="minorHAnsi"/>
-          <w:color w:val="333333"/>
-          <w:sz w:val="22"/>
-          <w:szCs w:val="22"/>
-        </w:rPr>
-        <w:t xml:space="preserve"> the US Wind Turbine database</w:t>
-      </w:r>
-      <w:r>
-        <w:rPr>
-          <w:rFonts w:asciiTheme="minorHAnsi" w:hAnsiTheme="minorHAnsi" w:cstheme="minorHAnsi"/>
-          <w:color w:val="333333"/>
-          <w:sz w:val="22"/>
-          <w:szCs w:val="22"/>
-        </w:rPr>
-        <w:t xml:space="preserve"> as a csv file</w:t>
+        <w:t>Downloaded the housing data from Zillow</w:t>
       </w:r>
     </w:p>
     <w:p>
@@ -447,33 +539,6 @@
           <w:szCs w:val="22"/>
         </w:rPr>
       </w:pPr>
-      <w:r>
-        <w:rPr>
-          <w:rFonts w:asciiTheme="minorHAnsi" w:hAnsiTheme="minorHAnsi" w:cstheme="minorHAnsi"/>
-          <w:color w:val="333333"/>
-          <w:sz w:val="22"/>
-          <w:szCs w:val="22"/>
-        </w:rPr>
-        <w:t>Downloaded and reviewed the codebook, which provide</w:t>
-      </w:r>
-      <w:r>
-        <w:rPr>
-          <w:rFonts w:asciiTheme="minorHAnsi" w:hAnsiTheme="minorHAnsi" w:cstheme="minorHAnsi"/>
-          <w:color w:val="333333"/>
-          <w:sz w:val="22"/>
-          <w:szCs w:val="22"/>
-        </w:rPr>
-        <w:t>s</w:t>
-      </w:r>
-      <w:r>
-        <w:rPr>
-          <w:rFonts w:asciiTheme="minorHAnsi" w:hAnsiTheme="minorHAnsi" w:cstheme="minorHAnsi"/>
-          <w:color w:val="333333"/>
-          <w:sz w:val="22"/>
-          <w:szCs w:val="22"/>
-        </w:rPr>
-        <w:t xml:space="preserve"> a description of each column in the file</w:t>
-      </w:r>
     </w:p>
     <w:p>
       <w:pPr>
@@ -494,43 +559,7 @@
           <w:sz w:val="22"/>
           <w:szCs w:val="22"/>
         </w:rPr>
-        <w:t xml:space="preserve">Flagged 10 of 24 total fields (columns of data) that </w:t>
-      </w:r>
-      <w:r>
-        <w:rPr>
-          <w:rFonts w:asciiTheme="minorHAnsi" w:hAnsiTheme="minorHAnsi" w:cstheme="minorHAnsi"/>
-          <w:color w:val="333333"/>
-          <w:sz w:val="22"/>
-          <w:szCs w:val="22"/>
-        </w:rPr>
-        <w:t xml:space="preserve">are of value for </w:t>
-      </w:r>
-      <w:r>
-        <w:rPr>
-          <w:rFonts w:asciiTheme="minorHAnsi" w:hAnsiTheme="minorHAnsi" w:cstheme="minorHAnsi"/>
-          <w:color w:val="333333"/>
-          <w:sz w:val="22"/>
-          <w:szCs w:val="22"/>
-        </w:rPr>
-        <w:t>this study o</w:t>
-      </w:r>
-      <w:r>
-        <w:rPr>
-          <w:rFonts w:asciiTheme="minorHAnsi" w:hAnsiTheme="minorHAnsi" w:cstheme="minorHAnsi"/>
-          <w:color w:val="333333"/>
-          <w:sz w:val="22"/>
-          <w:szCs w:val="22"/>
-        </w:rPr>
-        <w:t>n</w:t>
-      </w:r>
-      <w:r>
-        <w:rPr>
-          <w:rFonts w:asciiTheme="minorHAnsi" w:hAnsiTheme="minorHAnsi" w:cstheme="minorHAnsi"/>
-          <w:color w:val="333333"/>
-          <w:sz w:val="22"/>
-          <w:szCs w:val="22"/>
-        </w:rPr>
-        <w:t xml:space="preserve"> wind farms</w:t>
+        <w:t>Noted constraint of only median-sale price data is available (desired average sales price as well)</w:t>
       </w:r>
     </w:p>
     <w:p>
@@ -565,7 +594,18 @@
           <w:sz w:val="22"/>
           <w:szCs w:val="22"/>
         </w:rPr>
-        <w:t>Loaded the csv file</w:t>
+        <w:t>D</w:t>
+      </w:r>
+      <w:bookmarkStart w:id="0" w:name="_GoBack"/>
+      <w:bookmarkEnd w:id="0"/>
+      <w:r>
+        <w:rPr>
+          <w:rFonts w:asciiTheme="minorHAnsi" w:hAnsiTheme="minorHAnsi" w:cstheme="minorHAnsi"/>
+          <w:color w:val="333333"/>
+          <w:sz w:val="22"/>
+          <w:szCs w:val="22"/>
+        </w:rPr>
+        <w:t>ata initially looks clean, but that is because missing data is populated with NaN values</w:t>
       </w:r>
     </w:p>
     <w:p>
@@ -580,15 +620,6 @@
           <w:szCs w:val="22"/>
         </w:rPr>
       </w:pPr>
-      <w:r>
-        <w:rPr>
-          <w:rFonts w:asciiTheme="minorHAnsi" w:hAnsiTheme="minorHAnsi" w:cstheme="minorHAnsi"/>
-          <w:color w:val="333333"/>
-          <w:sz w:val="22"/>
-          <w:szCs w:val="22"/>
-        </w:rPr>
-        <w:t>Created a new csv file of the 10 desired fields</w:t>
-      </w:r>
     </w:p>
     <w:p>
       <w:pPr>
@@ -602,159 +633,23 @@
           <w:szCs w:val="22"/>
         </w:rPr>
       </w:pPr>
-    </w:p>
-    <w:p>
-      <w:pPr>
-        <w:pStyle w:val="NormalWeb"/>
-        <w:spacing w:before="0" w:beforeAutospacing="0" w:after="0" w:afterAutospacing="0"/>
-        <w:ind w:left="360"/>
-        <w:rPr>
-          <w:rFonts w:asciiTheme="minorHAnsi" w:hAnsiTheme="minorHAnsi" w:cstheme="minorHAnsi"/>
-          <w:color w:val="333333"/>
-          <w:sz w:val="22"/>
-          <w:szCs w:val="22"/>
-        </w:rPr>
-      </w:pPr>
-      <w:r>
-        <w:rPr>
-          <w:rFonts w:asciiTheme="minorHAnsi" w:hAnsiTheme="minorHAnsi" w:cstheme="minorHAnsi"/>
-          <w:color w:val="333333"/>
-          <w:sz w:val="22"/>
-          <w:szCs w:val="22"/>
-        </w:rPr>
-        <w:t>Completed a % of clean data assessment on each field</w:t>
-      </w:r>
-      <w:r>
-        <w:rPr>
-          <w:rFonts w:asciiTheme="minorHAnsi" w:hAnsiTheme="minorHAnsi" w:cstheme="minorHAnsi"/>
-          <w:color w:val="333333"/>
-          <w:sz w:val="22"/>
-          <w:szCs w:val="22"/>
-        </w:rPr>
-        <w:t xml:space="preserve">. </w:t>
-      </w:r>
-      <w:r>
-        <w:rPr>
-          <w:rFonts w:asciiTheme="minorHAnsi" w:hAnsiTheme="minorHAnsi" w:cstheme="minorHAnsi"/>
-          <w:color w:val="333333"/>
-          <w:sz w:val="22"/>
-          <w:szCs w:val="22"/>
-        </w:rPr>
-        <w:t>Using the pandas dataframe “.info” command, the data comes back as very clean…</w:t>
-      </w:r>
-    </w:p>
-    <w:p>
-      <w:pPr>
-        <w:pStyle w:val="NormalWeb"/>
-        <w:spacing w:before="0" w:beforeAutospacing="0" w:after="0" w:afterAutospacing="0"/>
-        <w:ind w:left="360"/>
-        <w:rPr>
-          <w:rFonts w:asciiTheme="minorHAnsi" w:hAnsiTheme="minorHAnsi" w:cstheme="minorHAnsi"/>
-          <w:color w:val="333333"/>
-          <w:sz w:val="22"/>
-          <w:szCs w:val="22"/>
-        </w:rPr>
-      </w:pPr>
-    </w:p>
-    <w:p>
-      <w:pPr>
-        <w:pStyle w:val="NormalWeb"/>
-        <w:spacing w:before="0" w:beforeAutospacing="0" w:after="0" w:afterAutospacing="0"/>
-        <w:ind w:left="360"/>
-        <w:rPr>
-          <w:rFonts w:asciiTheme="minorHAnsi" w:hAnsiTheme="minorHAnsi" w:cstheme="minorHAnsi"/>
-          <w:color w:val="333333"/>
-          <w:sz w:val="22"/>
-          <w:szCs w:val="22"/>
-        </w:rPr>
-      </w:pPr>
-      <w:r>
-        <w:rPr>
-          <w:rFonts w:asciiTheme="minorHAnsi" w:hAnsiTheme="minorHAnsi" w:cstheme="minorHAnsi"/>
-          <w:color w:val="333333"/>
-          <w:sz w:val="22"/>
-          <w:szCs w:val="22"/>
-        </w:rPr>
-        <w:t>V</w:t>
-      </w:r>
-      <w:r>
-        <w:rPr>
-          <w:rFonts w:asciiTheme="minorHAnsi" w:hAnsiTheme="minorHAnsi" w:cstheme="minorHAnsi"/>
-          <w:color w:val="333333"/>
-          <w:sz w:val="22"/>
-          <w:szCs w:val="22"/>
-        </w:rPr>
-        <w:t xml:space="preserve">isual analysis shows that empty </w:t>
-      </w:r>
-      <w:r>
-        <w:rPr>
-          <w:rFonts w:asciiTheme="minorHAnsi" w:hAnsiTheme="minorHAnsi" w:cstheme="minorHAnsi"/>
-          <w:color w:val="333333"/>
-          <w:sz w:val="22"/>
-          <w:szCs w:val="22"/>
-        </w:rPr>
-        <w:t xml:space="preserve">string </w:t>
-      </w:r>
-      <w:r>
-        <w:rPr>
-          <w:rFonts w:asciiTheme="minorHAnsi" w:hAnsiTheme="minorHAnsi" w:cstheme="minorHAnsi"/>
-          <w:color w:val="333333"/>
-          <w:sz w:val="22"/>
-          <w:szCs w:val="22"/>
-        </w:rPr>
-        <w:t>fields in this file are populated with the word, “missing”.</w:t>
-      </w:r>
-      <w:r>
-        <w:rPr>
-          <w:rFonts w:asciiTheme="minorHAnsi" w:hAnsiTheme="minorHAnsi" w:cstheme="minorHAnsi"/>
-          <w:color w:val="333333"/>
-          <w:sz w:val="22"/>
-          <w:szCs w:val="22"/>
-        </w:rPr>
-        <w:t xml:space="preserve">  However, an analysis of the data in the 10 columns needed comes back with no missing data.</w:t>
-      </w:r>
-    </w:p>
-    <w:p>
-      <w:pPr>
-        <w:pStyle w:val="NormalWeb"/>
-        <w:spacing w:before="0" w:beforeAutospacing="0" w:after="0" w:afterAutospacing="0"/>
-        <w:ind w:left="360"/>
-        <w:rPr>
-          <w:rFonts w:asciiTheme="minorHAnsi" w:hAnsiTheme="minorHAnsi" w:cstheme="minorHAnsi"/>
-          <w:color w:val="333333"/>
-          <w:sz w:val="22"/>
-          <w:szCs w:val="22"/>
-        </w:rPr>
-      </w:pPr>
-    </w:p>
-    <w:p>
-      <w:pPr>
-        <w:pStyle w:val="NormalWeb"/>
-        <w:spacing w:before="0" w:beforeAutospacing="0" w:after="0" w:afterAutospacing="0"/>
-        <w:ind w:left="360"/>
-        <w:rPr>
-          <w:rFonts w:asciiTheme="minorHAnsi" w:hAnsiTheme="minorHAnsi" w:cstheme="minorHAnsi"/>
-          <w:color w:val="333333"/>
-          <w:sz w:val="22"/>
-          <w:szCs w:val="22"/>
-        </w:rPr>
-      </w:pPr>
-      <w:r>
-        <w:rPr>
-          <w:rFonts w:asciiTheme="minorHAnsi" w:hAnsiTheme="minorHAnsi" w:cstheme="minorHAnsi"/>
-          <w:color w:val="333333"/>
-          <w:sz w:val="22"/>
-          <w:szCs w:val="22"/>
-        </w:rPr>
-        <w:t xml:space="preserve">This study relies on each windfarm having a zip code.  Windfarms with geocodes that failed the zip code lookup were assigned a value of ‘99999’. </w:t>
-      </w:r>
-    </w:p>
-    <w:p>
-      <w:pPr>
-        <w:pStyle w:val="NormalWeb"/>
-        <w:spacing w:before="0" w:beforeAutospacing="0" w:after="0" w:afterAutospacing="0"/>
-        <w:rPr>
-          <w:rFonts w:asciiTheme="minorHAnsi" w:hAnsiTheme="minorHAnsi" w:cstheme="minorHAnsi"/>
+      <w:r>
+        <w:rPr>
+          <w:rFonts w:asciiTheme="minorHAnsi" w:hAnsiTheme="minorHAnsi" w:cstheme="minorHAnsi"/>
+          <w:color w:val="333333"/>
+          <w:sz w:val="22"/>
+          <w:szCs w:val="22"/>
+        </w:rPr>
+        <w:t>Analysis of NaN values shows that the years 2003 – 2013 have very high (over 50% missing values). This may cause  shift in analysis years from 2000 – 2010 to something more recent, i.e. 2014 – 2017</w:t>
+      </w:r>
+    </w:p>
+    <w:p>
+      <w:pPr>
+        <w:pStyle w:val="NormalWeb"/>
+        <w:spacing w:before="0" w:beforeAutospacing="0" w:after="0" w:afterAutospacing="0"/>
+        <w:rPr>
+          <w:rFonts w:asciiTheme="minorHAnsi" w:hAnsiTheme="minorHAnsi" w:cstheme="minorHAnsi"/>
+          <w:b/>
           <w:color w:val="333333"/>
           <w:sz w:val="22"/>
           <w:szCs w:val="22"/>
@@ -811,8 +706,6 @@
         </w:rPr>
         <w:t>)</w:t>
       </w:r>
-      <w:bookmarkStart w:id="0" w:name="_GoBack"/>
-      <w:bookmarkEnd w:id="0"/>
     </w:p>
     <w:p>
       <w:pPr>

</xml_diff>